<commit_message>
bardziej odjebane wykresy - wersja finalna
</commit_message>
<xml_diff>
--- a/Alternatywne_I/Ogniwa_sprawko_I.docx
+++ b/Alternatywne_I/Ogniwa_sprawko_I.docx
@@ -1,6 +1,6 @@
 
 <file path=word/document.xml><?xml version="1.0" encoding="utf-8"?>
-<w:document xmlns:wpc="http://schemas.microsoft.com/office/word/2010/wordprocessingCanvas" xmlns:cx="http://schemas.microsoft.com/office/drawing/2014/chartex" xmlns:cx1="http://schemas.microsoft.com/office/drawing/2015/9/8/chartex" xmlns:cx2="http://schemas.microsoft.com/office/drawing/2015/10/21/chartex" xmlns:cx3="http://schemas.microsoft.com/office/drawing/2016/5/9/chartex" xmlns:cx4="http://schemas.microsoft.com/office/drawing/2016/5/10/chartex" xmlns:cx5="http://schemas.microsoft.com/office/drawing/2016/5/11/chartex" xmlns:cx6="http://schemas.microsoft.com/office/drawing/2016/5/12/chartex" xmlns:cx7="http://schemas.microsoft.com/office/drawing/2016/5/13/chartex" xmlns:cx8="http://schemas.microsoft.com/office/drawing/2016/5/14/chartex" xmlns:mc="http://schemas.openxmlformats.org/markup-compatibility/2006" xmlns:aink="http://schemas.microsoft.com/office/drawing/2016/ink" xmlns:am3d="http://schemas.microsoft.com/office/drawing/2017/model3d" xmlns:o="urn:schemas-microsoft-com:office:office" xmlns:r="http://schemas.openxmlformats.org/officeDocument/2006/relationships" xmlns:m="http://schemas.openxmlformats.org/officeDocument/2006/math" xmlns:v="urn:schemas-microsoft-com:vml" xmlns:wp14="http://schemas.microsoft.com/office/word/2010/wordprocessingDrawing" xmlns:wp="http://schemas.openxmlformats.org/drawingml/2006/wordprocessingDrawing" xmlns:w10="urn:schemas-microsoft-com:office:word" xmlns:w="http://schemas.openxmlformats.org/wordprocessingml/2006/main" xmlns:w14="http://schemas.microsoft.com/office/word/2010/wordml" xmlns:w15="http://schemas.microsoft.com/office/word/2012/wordml" xmlns:w16cid="http://schemas.microsoft.com/office/word/2016/wordml/cid" xmlns:w16se="http://schemas.microsoft.com/office/word/2015/wordml/symex" xmlns:wpg="http://schemas.microsoft.com/office/word/2010/wordprocessingGroup" xmlns:wpi="http://schemas.microsoft.com/office/word/2010/wordprocessingInk" xmlns:wne="http://schemas.microsoft.com/office/word/2006/wordml" xmlns:wps="http://schemas.microsoft.com/office/word/2010/wordprocessingShape" mc:Ignorable="w14 w15 w16se w16cid wp14">
+<w:document xmlns:ve="http://schemas.openxmlformats.org/markup-compatibility/2006" xmlns:o="urn:schemas-microsoft-com:office:office" xmlns:r="http://schemas.openxmlformats.org/officeDocument/2006/relationships" xmlns:m="http://schemas.openxmlformats.org/officeDocument/2006/math" xmlns:v="urn:schemas-microsoft-com:vml" xmlns:wp="http://schemas.openxmlformats.org/drawingml/2006/wordprocessingDrawing" xmlns:w10="urn:schemas-microsoft-com:office:word" xmlns:w="http://schemas.openxmlformats.org/wordprocessingml/2006/main" xmlns:wne="http://schemas.microsoft.com/office/word/2006/wordml">
   <w:body>
     <w:tbl>
       <w:tblPr>
@@ -20,7 +20,7 @@
           <w:bottom w:w="57" w:type="dxa"/>
           <w:right w:w="70" w:type="dxa"/>
         </w:tblCellMar>
-        <w:tblLook w:val="04A0" w:firstRow="1" w:lastRow="0" w:firstColumn="1" w:lastColumn="0" w:noHBand="0" w:noVBand="1"/>
+        <w:tblLook w:val="04A0"/>
       </w:tblPr>
       <w:tblGrid>
         <w:gridCol w:w="1622"/>
@@ -83,8 +83,16 @@
               <w:rPr>
                 <w:lang w:eastAsia="en-US"/>
               </w:rPr>
-              <w:t>Alternatywne Źródła Energi</w:t>
-            </w:r>
+              <w:t xml:space="preserve">Alternatywne Źródła </w:t>
+            </w:r>
+            <w:proofErr w:type="spellStart"/>
+            <w:r>
+              <w:rPr>
+                <w:lang w:eastAsia="en-US"/>
+              </w:rPr>
+              <w:t>Energi</w:t>
+            </w:r>
+            <w:proofErr w:type="spellEnd"/>
           </w:p>
         </w:tc>
         <w:tc>
@@ -112,8 +120,17 @@
                 <w:sz w:val="18"/>
                 <w:lang w:val="pl-PL"/>
               </w:rPr>
-              <w:t>Kierunek: EiT</w:t>
-            </w:r>
+              <w:t xml:space="preserve">Kierunek: </w:t>
+            </w:r>
+            <w:proofErr w:type="spellStart"/>
+            <w:r>
+              <w:rPr>
+                <w:sz w:val="18"/>
+                <w:lang w:val="pl-PL"/>
+              </w:rPr>
+              <w:t>EiT</w:t>
+            </w:r>
+            <w:proofErr w:type="spellEnd"/>
           </w:p>
         </w:tc>
       </w:tr>
@@ -244,8 +261,99 @@
                 <w:sz w:val="28"/>
                 <w:lang w:val="pl-PL"/>
               </w:rPr>
-              <w:t>z urządzeniem I-V Curve Tracer For Solar Cells Qualification</w:t>
-            </w:r>
+              <w:t xml:space="preserve">z urządzeniem I-V </w:t>
+            </w:r>
+            <w:proofErr w:type="spellStart"/>
+            <w:r>
+              <w:rPr>
+                <w:b/>
+                <w:bCs/>
+                <w:sz w:val="28"/>
+                <w:lang w:val="pl-PL"/>
+              </w:rPr>
+              <w:t>Curve</w:t>
+            </w:r>
+            <w:proofErr w:type="spellEnd"/>
+            <w:r>
+              <w:rPr>
+                <w:b/>
+                <w:bCs/>
+                <w:sz w:val="28"/>
+                <w:lang w:val="pl-PL"/>
+              </w:rPr>
+              <w:t xml:space="preserve"> </w:t>
+            </w:r>
+            <w:proofErr w:type="spellStart"/>
+            <w:r>
+              <w:rPr>
+                <w:b/>
+                <w:bCs/>
+                <w:sz w:val="28"/>
+                <w:lang w:val="pl-PL"/>
+              </w:rPr>
+              <w:t>Tracer</w:t>
+            </w:r>
+            <w:proofErr w:type="spellEnd"/>
+            <w:r>
+              <w:rPr>
+                <w:b/>
+                <w:bCs/>
+                <w:sz w:val="28"/>
+                <w:lang w:val="pl-PL"/>
+              </w:rPr>
+              <w:t xml:space="preserve"> For </w:t>
+            </w:r>
+            <w:proofErr w:type="spellStart"/>
+            <w:r>
+              <w:rPr>
+                <w:b/>
+                <w:bCs/>
+                <w:sz w:val="28"/>
+                <w:lang w:val="pl-PL"/>
+              </w:rPr>
+              <w:t>Solar</w:t>
+            </w:r>
+            <w:proofErr w:type="spellEnd"/>
+            <w:r>
+              <w:rPr>
+                <w:b/>
+                <w:bCs/>
+                <w:sz w:val="28"/>
+                <w:lang w:val="pl-PL"/>
+              </w:rPr>
+              <w:t xml:space="preserve"> </w:t>
+            </w:r>
+            <w:proofErr w:type="spellStart"/>
+            <w:r>
+              <w:rPr>
+                <w:b/>
+                <w:bCs/>
+                <w:sz w:val="28"/>
+                <w:lang w:val="pl-PL"/>
+              </w:rPr>
+              <w:t>Cells</w:t>
+            </w:r>
+            <w:proofErr w:type="spellEnd"/>
+            <w:r>
+              <w:rPr>
+                <w:b/>
+                <w:bCs/>
+                <w:sz w:val="28"/>
+                <w:lang w:val="pl-PL"/>
+              </w:rPr>
+              <w:t xml:space="preserve"> </w:t>
+            </w:r>
+            <w:proofErr w:type="spellStart"/>
+            <w:r>
+              <w:rPr>
+                <w:b/>
+                <w:bCs/>
+                <w:sz w:val="28"/>
+                <w:lang w:val="pl-PL"/>
+              </w:rPr>
+              <w:t>Qualification</w:t>
+            </w:r>
+            <w:proofErr w:type="spellEnd"/>
             <w:r>
               <w:rPr>
                 <w:b/>
@@ -384,7 +492,23 @@
                 <w:sz w:val="28"/>
                 <w:lang w:val="pl-PL"/>
               </w:rPr>
-              <w:t>1. Obszarny Michał</w:t>
+              <w:t xml:space="preserve">1. </w:t>
+            </w:r>
+            <w:proofErr w:type="spellStart"/>
+            <w:r>
+              <w:rPr>
+                <w:sz w:val="28"/>
+                <w:lang w:val="pl-PL"/>
+              </w:rPr>
+              <w:t>Obszarny</w:t>
+            </w:r>
+            <w:proofErr w:type="spellEnd"/>
+            <w:r>
+              <w:rPr>
+                <w:sz w:val="28"/>
+                <w:lang w:val="pl-PL"/>
+              </w:rPr>
+              <w:t xml:space="preserve"> Michał</w:t>
             </w:r>
           </w:p>
           <w:p>
@@ -400,7 +524,23 @@
                 <w:sz w:val="28"/>
                 <w:lang w:val="pl-PL"/>
               </w:rPr>
-              <w:t>2. Syc Mateusz</w:t>
+              <w:t xml:space="preserve">2. </w:t>
+            </w:r>
+            <w:proofErr w:type="spellStart"/>
+            <w:r>
+              <w:rPr>
+                <w:sz w:val="28"/>
+                <w:lang w:val="pl-PL"/>
+              </w:rPr>
+              <w:t>Syc</w:t>
+            </w:r>
+            <w:proofErr w:type="spellEnd"/>
+            <w:r>
+              <w:rPr>
+                <w:sz w:val="28"/>
+                <w:lang w:val="pl-PL"/>
+              </w:rPr>
+              <w:t xml:space="preserve"> Mateusz</w:t>
             </w:r>
           </w:p>
           <w:p>
@@ -592,13 +732,7 @@
         <w:rPr>
           <w:lang w:val="pl-PL"/>
         </w:rPr>
-        <w:t xml:space="preserve"> do </w:t>
-      </w:r>
-      <w:r>
-        <w:rPr>
-          <w:lang w:val="pl-PL"/>
-        </w:rPr>
-        <w:t>52</w:t>
+        <w:t xml:space="preserve"> do 52</w:t>
       </w:r>
       <w:r>
         <w:rPr>
@@ -634,13 +768,7 @@
         <w:rPr>
           <w:lang w:val="pl-PL"/>
         </w:rPr>
-        <w:t>.</w:t>
-      </w:r>
-      <w:r>
-        <w:rPr>
-          <w:lang w:val="pl-PL"/>
-        </w:rPr>
-        <w:t xml:space="preserve"> </w:t>
+        <w:t xml:space="preserve">. </w:t>
       </w:r>
     </w:p>
     <w:p>
@@ -655,7 +783,105 @@
         <w:rPr>
           <w:lang w:val="pl-PL"/>
         </w:rPr>
-        <w:t>Pomiary zostały wykonane za pomocą urządzenia - I-V Curve Traser for Solar Cells Qualification, v. 4.1.1 .</w:t>
+        <w:t xml:space="preserve">Pomiary zostały wykonane za pomocą urządzenia - </w:t>
+      </w:r>
+      <w:r>
+        <w:rPr>
+          <w:i/>
+          <w:lang w:val="pl-PL"/>
+        </w:rPr>
+        <w:t xml:space="preserve">I-V </w:t>
+      </w:r>
+      <w:proofErr w:type="spellStart"/>
+      <w:r>
+        <w:rPr>
+          <w:i/>
+          <w:lang w:val="pl-PL"/>
+        </w:rPr>
+        <w:t>Curve</w:t>
+      </w:r>
+      <w:proofErr w:type="spellEnd"/>
+      <w:r>
+        <w:rPr>
+          <w:i/>
+          <w:lang w:val="pl-PL"/>
+        </w:rPr>
+        <w:t xml:space="preserve"> Traser for </w:t>
+      </w:r>
+      <w:proofErr w:type="spellStart"/>
+      <w:r>
+        <w:rPr>
+          <w:i/>
+          <w:lang w:val="pl-PL"/>
+        </w:rPr>
+        <w:t>Sola</w:t>
+      </w:r>
+      <w:r>
+        <w:rPr>
+          <w:i/>
+          <w:lang w:val="pl-PL"/>
+        </w:rPr>
+        <w:t>r</w:t>
+      </w:r>
+      <w:proofErr w:type="spellEnd"/>
+      <w:r>
+        <w:rPr>
+          <w:i/>
+          <w:lang w:val="pl-PL"/>
+        </w:rPr>
+        <w:t xml:space="preserve"> </w:t>
+      </w:r>
+      <w:proofErr w:type="spellStart"/>
+      <w:r>
+        <w:rPr>
+          <w:i/>
+          <w:lang w:val="pl-PL"/>
+        </w:rPr>
+        <w:t>Cells</w:t>
+      </w:r>
+      <w:proofErr w:type="spellEnd"/>
+      <w:r>
+        <w:rPr>
+          <w:i/>
+          <w:lang w:val="pl-PL"/>
+        </w:rPr>
+        <w:t xml:space="preserve"> </w:t>
+      </w:r>
+      <w:proofErr w:type="spellStart"/>
+      <w:r>
+        <w:rPr>
+          <w:i/>
+          <w:lang w:val="pl-PL"/>
+        </w:rPr>
+        <w:t>Qualification</w:t>
+      </w:r>
+      <w:proofErr w:type="spellEnd"/>
+      <w:r>
+        <w:rPr>
+          <w:i/>
+          <w:lang w:val="pl-PL"/>
+        </w:rPr>
+        <w:t xml:space="preserve">, </w:t>
+      </w:r>
+      <w:r>
+        <w:rPr>
+          <w:i/>
+          <w:lang w:val="pl-PL"/>
+        </w:rPr>
+        <w:t>v</w:t>
+      </w:r>
+      <w:r>
+        <w:rPr>
+          <w:i/>
+          <w:lang w:val="pl-PL"/>
+        </w:rPr>
+        <w:t>. 4.1.1</w:t>
+      </w:r>
+      <w:r>
+        <w:rPr>
+          <w:lang w:val="pl-PL"/>
+        </w:rPr>
+        <w:t>.</w:t>
       </w:r>
     </w:p>
     <w:p>
@@ -686,32 +912,14 @@
           <w:szCs w:val="32"/>
           <w:lang w:val="pl-PL"/>
         </w:rPr>
-        <w:t>2</w:t>
-      </w:r>
-      <w:r>
-        <w:rPr>
-          <w:b/>
-          <w:sz w:val="32"/>
-          <w:szCs w:val="32"/>
-          <w:lang w:val="pl-PL"/>
-        </w:rPr>
-        <w:t>.</w:t>
-      </w:r>
-      <w:r>
-        <w:rPr>
-          <w:b/>
-          <w:sz w:val="32"/>
-          <w:szCs w:val="32"/>
-          <w:lang w:val="pl-PL"/>
-        </w:rPr>
-        <w:t>Parametry ogniwa przed i po zacienieniu</w:t>
+        <w:t>2.Parametry ogniwa przed i po zacienieniu</w:t>
       </w:r>
     </w:p>
     <w:tbl>
       <w:tblPr>
         <w:tblStyle w:val="Tabela-Siatka"/>
         <w:tblW w:w="0" w:type="auto"/>
-        <w:tblLook w:val="04A0" w:firstRow="1" w:lastRow="0" w:firstColumn="1" w:lastColumn="0" w:noHBand="0" w:noVBand="1"/>
+        <w:tblLook w:val="04A0"/>
       </w:tblPr>
       <w:tblGrid>
         <w:gridCol w:w="3020"/>
@@ -794,12 +1002,21 @@
                 <w:lang w:val="pl-PL"/>
               </w:rPr>
             </w:pPr>
-            <w:r>
-              <w:rPr>
-                <w:b/>
-                <w:lang w:val="pl-PL"/>
-              </w:rPr>
-              <w:t>Isc [A]</w:t>
+            <w:proofErr w:type="spellStart"/>
+            <w:r>
+              <w:rPr>
+                <w:b/>
+                <w:lang w:val="pl-PL"/>
+              </w:rPr>
+              <w:t>Isc</w:t>
+            </w:r>
+            <w:proofErr w:type="spellEnd"/>
+            <w:r>
+              <w:rPr>
+                <w:b/>
+                <w:lang w:val="pl-PL"/>
+              </w:rPr>
+              <w:t xml:space="preserve"> [A]</w:t>
             </w:r>
           </w:p>
         </w:tc>
@@ -865,12 +1082,21 @@
                 <w:lang w:val="pl-PL"/>
               </w:rPr>
             </w:pPr>
-            <w:r>
-              <w:rPr>
-                <w:b/>
-                <w:lang w:val="pl-PL"/>
-              </w:rPr>
-              <w:t>Uoc [V]</w:t>
+            <w:proofErr w:type="spellStart"/>
+            <w:r>
+              <w:rPr>
+                <w:b/>
+                <w:lang w:val="pl-PL"/>
+              </w:rPr>
+              <w:t>Uoc</w:t>
+            </w:r>
+            <w:proofErr w:type="spellEnd"/>
+            <w:r>
+              <w:rPr>
+                <w:b/>
+                <w:lang w:val="pl-PL"/>
+              </w:rPr>
+              <w:t xml:space="preserve"> [V]</w:t>
             </w:r>
           </w:p>
         </w:tc>
@@ -1007,12 +1233,21 @@
                 <w:lang w:val="pl-PL"/>
               </w:rPr>
             </w:pPr>
-            <w:r>
-              <w:rPr>
-                <w:b/>
-                <w:lang w:val="pl-PL"/>
-              </w:rPr>
-              <w:t>Um [V]</w:t>
+            <w:proofErr w:type="spellStart"/>
+            <w:r>
+              <w:rPr>
+                <w:b/>
+                <w:lang w:val="pl-PL"/>
+              </w:rPr>
+              <w:t>Um</w:t>
+            </w:r>
+            <w:proofErr w:type="spellEnd"/>
+            <w:r>
+              <w:rPr>
+                <w:b/>
+                <w:lang w:val="pl-PL"/>
+              </w:rPr>
+              <w:t xml:space="preserve"> [V]</w:t>
             </w:r>
           </w:p>
         </w:tc>
@@ -1078,12 +1313,21 @@
                 <w:lang w:val="pl-PL"/>
               </w:rPr>
             </w:pPr>
-            <w:r>
-              <w:rPr>
-                <w:b/>
-                <w:lang w:val="pl-PL"/>
-              </w:rPr>
-              <w:t>Pmax [W]</w:t>
+            <w:proofErr w:type="spellStart"/>
+            <w:r>
+              <w:rPr>
+                <w:b/>
+                <w:lang w:val="pl-PL"/>
+              </w:rPr>
+              <w:t>Pmax</w:t>
+            </w:r>
+            <w:proofErr w:type="spellEnd"/>
+            <w:r>
+              <w:rPr>
+                <w:b/>
+                <w:lang w:val="pl-PL"/>
+              </w:rPr>
+              <w:t xml:space="preserve"> [W]</w:t>
             </w:r>
           </w:p>
         </w:tc>
@@ -1220,12 +1464,21 @@
                 <w:lang w:val="pl-PL"/>
               </w:rPr>
             </w:pPr>
-            <w:r>
-              <w:rPr>
-                <w:b/>
-                <w:lang w:val="pl-PL"/>
-              </w:rPr>
-              <w:t>Eff[%]</w:t>
+            <w:proofErr w:type="spellStart"/>
+            <w:r>
+              <w:rPr>
+                <w:b/>
+                <w:lang w:val="pl-PL"/>
+              </w:rPr>
+              <w:t>Eff</w:t>
+            </w:r>
+            <w:proofErr w:type="spellEnd"/>
+            <w:r>
+              <w:rPr>
+                <w:b/>
+                <w:lang w:val="pl-PL"/>
+              </w:rPr>
+              <w:t>[%]</w:t>
             </w:r>
           </w:p>
         </w:tc>
@@ -1451,6 +1704,7 @@
         </w:rPr>
         <w:tab/>
       </w:r>
+      <w:proofErr w:type="spellStart"/>
       <w:r>
         <w:rPr>
           <w:b/>
@@ -1468,6 +1722,7 @@
         </w:rPr>
         <w:t>max</w:t>
       </w:r>
+      <w:proofErr w:type="spellEnd"/>
     </w:p>
     <w:p>
       <w:pPr>
@@ -1523,6 +1778,7 @@
         </w:rPr>
         <w:t xml:space="preserve"> = </w:t>
       </w:r>
+      <w:proofErr w:type="spellStart"/>
       <w:r>
         <w:rPr>
           <w:b/>
@@ -1536,7 +1792,16 @@
           <w:vertAlign w:val="subscript"/>
           <w:lang w:val="pl-PL"/>
         </w:rPr>
-        <w:t xml:space="preserve">max </w:t>
+        <w:t>max</w:t>
+      </w:r>
+      <w:proofErr w:type="spellEnd"/>
+      <w:r>
+        <w:rPr>
+          <w:b/>
+          <w:vertAlign w:val="subscript"/>
+          <w:lang w:val="pl-PL"/>
+        </w:rPr>
+        <w:t xml:space="preserve"> </w:t>
       </w:r>
       <w:r>
         <w:rPr>
@@ -1817,7 +2082,7 @@
       <w:r>
         <w:rPr>
           <w:noProof/>
-          <w:lang w:val="pl-PL"/>
+          <w:lang w:val="pl-PL" w:eastAsia="pl-PL"/>
         </w:rPr>
         <w:drawing>
           <wp:inline distT="0" distB="0" distL="0" distR="0">
@@ -1840,7 +2105,7 @@
                     <a:blip r:embed="rId5" cstate="print">
                       <a:extLst>
                         <a:ext uri="{28A0092B-C50C-407E-A947-70E740481C1C}">
-                          <a14:useLocalDpi xmlns:a14="http://schemas.microsoft.com/office/drawing/2010/main" val="0"/>
+                          <a14:useLocalDpi xmlns:a14="http://schemas.microsoft.com/office/drawing/2010/main" xmlns:wps="http://schemas.microsoft.com/office/word/2010/wordprocessingShape" xmlns:wpi="http://schemas.microsoft.com/office/word/2010/wordprocessingInk" xmlns:wpg="http://schemas.microsoft.com/office/word/2010/wordprocessingGroup" xmlns:w16se="http://schemas.microsoft.com/office/word/2015/wordml/symex" xmlns:w16cid="http://schemas.microsoft.com/office/word/2016/wordml/cid" xmlns:w15="http://schemas.microsoft.com/office/word/2012/wordml" xmlns:w14="http://schemas.microsoft.com/office/word/2010/wordml" xmlns:w="http://schemas.openxmlformats.org/wordprocessingml/2006/main" xmlns:w10="urn:schemas-microsoft-com:office:word" xmlns:wp14="http://schemas.microsoft.com/office/word/2010/wordprocessingDrawing" xmlns:v="urn:schemas-microsoft-com:vml" xmlns:o="urn:schemas-microsoft-com:office:office" xmlns:am3d="http://schemas.microsoft.com/office/drawing/2017/model3d" xmlns:aink="http://schemas.microsoft.com/office/drawing/2016/ink" xmlns:mc="http://schemas.openxmlformats.org/markup-compatibility/2006" xmlns:cx8="http://schemas.microsoft.com/office/drawing/2016/5/14/chartex" xmlns:cx7="http://schemas.microsoft.com/office/drawing/2016/5/13/chartex" xmlns:cx6="http://schemas.microsoft.com/office/drawing/2016/5/12/chartex" xmlns:cx5="http://schemas.microsoft.com/office/drawing/2016/5/11/chartex" xmlns:cx4="http://schemas.microsoft.com/office/drawing/2016/5/10/chartex" xmlns:cx3="http://schemas.microsoft.com/office/drawing/2016/5/9/chartex" xmlns:cx2="http://schemas.microsoft.com/office/drawing/2015/10/21/chartex" xmlns:cx1="http://schemas.microsoft.com/office/drawing/2015/9/8/chartex" xmlns:cx="http://schemas.microsoft.com/office/drawing/2014/chartex" xmlns:wpc="http://schemas.microsoft.com/office/word/2010/wordprocessingCanvas" xmlns="" val="0"/>
                         </a:ext>
                       </a:extLst>
                     </a:blip>
@@ -1896,16 +2161,7 @@
           <w:szCs w:val="32"/>
           <w:lang w:val="pl-PL"/>
         </w:rPr>
-        <w:t>4</w:t>
-      </w:r>
-      <w:r>
-        <w:rPr>
-          <w:b/>
-          <w:sz w:val="32"/>
-          <w:szCs w:val="32"/>
-          <w:lang w:val="pl-PL"/>
-        </w:rPr>
-        <w:t>.</w:t>
+        <w:t>4.</w:t>
       </w:r>
       <w:r>
         <w:rPr>
@@ -1935,7 +2191,7 @@
         <w:tblStyle w:val="Tabela-Siatka"/>
         <w:tblW w:w="0" w:type="auto"/>
         <w:jc w:val="center"/>
-        <w:tblLook w:val="04A0" w:firstRow="1" w:lastRow="0" w:firstColumn="1" w:lastColumn="0" w:noHBand="0" w:noVBand="1"/>
+        <w:tblLook w:val="04A0"/>
       </w:tblPr>
       <w:tblGrid>
         <w:gridCol w:w="2566"/>
@@ -1999,6 +2255,7 @@
                 <w:lang w:val="pl-PL"/>
               </w:rPr>
             </w:pPr>
+            <w:proofErr w:type="spellStart"/>
             <w:r>
               <w:rPr>
                 <w:b/>
@@ -2006,6 +2263,7 @@
               </w:rPr>
               <w:t>Isc</w:t>
             </w:r>
+            <w:proofErr w:type="spellEnd"/>
           </w:p>
         </w:tc>
         <w:tc>
@@ -2141,7 +2399,21 @@
         <w:rPr>
           <w:lang w:val="pl-PL"/>
         </w:rPr>
-        <w:t xml:space="preserve">Przy zacienieniu 1/6 wartości Isc, Pm i sprawność FF spadły o około 14%. Jednoznacznie oznacza to, że zaciemnienie ma istotny wpływ na działanie ogniwa. Dodatkowym problemem jest szeregowy sposób połączenia ogniw, przez co jedno zaciemnione może </w:t>
+        <w:t xml:space="preserve">Przy zacienieniu 1/6 wartości </w:t>
+      </w:r>
+      <w:proofErr w:type="spellStart"/>
+      <w:r>
+        <w:rPr>
+          <w:lang w:val="pl-PL"/>
+        </w:rPr>
+        <w:t>Isc</w:t>
+      </w:r>
+      <w:proofErr w:type="spellEnd"/>
+      <w:r>
+        <w:rPr>
+          <w:lang w:val="pl-PL"/>
+        </w:rPr>
+        <w:t xml:space="preserve">, Pm i sprawność FF spadły o około 14%. Jednoznacznie oznacza to, że zaciemnienie ma istotny wpływ na działanie ogniwa. Dodatkowym problemem jest szeregowy sposób połączenia ogniw, przez co jedno zaciemnione może </w:t>
       </w:r>
       <w:r>
         <w:rPr>
@@ -2159,7 +2431,35 @@
         <w:rPr>
           <w:lang w:val="pl-PL"/>
         </w:rPr>
-        <w:t xml:space="preserve"> dla pozostałych. W takim przypadku wiąże się to z dodatkowym zmniejszeniem sprawności modułu. W celu zapobiegania dodatkowym stratą, montuje się równolegle do ogniw tak zwane bypassy. Są to diody które w momencie zwykłej pracy modułu są spolaryzowane zaporowo i nie przewodzą. Bypassy zaczynają przewodzić dopiero w momencie gdy któreś ogniwo staje się obciążeniem dla pozostałych, wtedy diody zaczynają przewodzić, przez co jest ono omijane.</w:t>
+        <w:t xml:space="preserve"> dla pozostałych. W takim przypadku wiąże się to z dodatkowym zmniejszeniem sprawności modułu. W celu zapobiegania dodatkowym stratą, montuje się równolegle do ogniw tak zwane </w:t>
+      </w:r>
+      <w:proofErr w:type="spellStart"/>
+      <w:r>
+        <w:rPr>
+          <w:lang w:val="pl-PL"/>
+        </w:rPr>
+        <w:t>bypassy</w:t>
+      </w:r>
+      <w:proofErr w:type="spellEnd"/>
+      <w:r>
+        <w:rPr>
+          <w:lang w:val="pl-PL"/>
+        </w:rPr>
+        <w:t xml:space="preserve">. Są to diody które w momencie zwykłej pracy modułu są spolaryzowane zaporowo i nie przewodzą. </w:t>
+      </w:r>
+      <w:proofErr w:type="spellStart"/>
+      <w:r>
+        <w:rPr>
+          <w:lang w:val="pl-PL"/>
+        </w:rPr>
+        <w:t>Bypassy</w:t>
+      </w:r>
+      <w:proofErr w:type="spellEnd"/>
+      <w:r>
+        <w:rPr>
+          <w:lang w:val="pl-PL"/>
+        </w:rPr>
+        <w:t xml:space="preserve"> zaczynają przewodzić dopiero w momencie gdy któreś ogniwo staje się obciążeniem dla pozostałych, wtedy diody zaczynają przewodzić, przez co jest ono omijane.</w:t>
       </w:r>
     </w:p>
     <w:sectPr>
@@ -2173,8 +2473,8 @@
 </file>
 
 <file path=word/numbering.xml><?xml version="1.0" encoding="utf-8"?>
-<w:numbering xmlns:wpc="http://schemas.microsoft.com/office/word/2010/wordprocessingCanvas" xmlns:cx="http://schemas.microsoft.com/office/drawing/2014/chartex" xmlns:cx1="http://schemas.microsoft.com/office/drawing/2015/9/8/chartex" xmlns:cx2="http://schemas.microsoft.com/office/drawing/2015/10/21/chartex" xmlns:cx3="http://schemas.microsoft.com/office/drawing/2016/5/9/chartex" xmlns:cx4="http://schemas.microsoft.com/office/drawing/2016/5/10/chartex" xmlns:cx5="http://schemas.microsoft.com/office/drawing/2016/5/11/chartex" xmlns:cx6="http://schemas.microsoft.com/office/drawing/2016/5/12/chartex" xmlns:cx7="http://schemas.microsoft.com/office/drawing/2016/5/13/chartex" xmlns:cx8="http://schemas.microsoft.com/office/drawing/2016/5/14/chartex" xmlns:mc="http://schemas.openxmlformats.org/markup-compatibility/2006" xmlns:aink="http://schemas.microsoft.com/office/drawing/2016/ink" xmlns:am3d="http://schemas.microsoft.com/office/drawing/2017/model3d" xmlns:o="urn:schemas-microsoft-com:office:office" xmlns:r="http://schemas.openxmlformats.org/officeDocument/2006/relationships" xmlns:m="http://schemas.openxmlformats.org/officeDocument/2006/math" xmlns:v="urn:schemas-microsoft-com:vml" xmlns:wp14="http://schemas.microsoft.com/office/word/2010/wordprocessingDrawing" xmlns:wp="http://schemas.openxmlformats.org/drawingml/2006/wordprocessingDrawing" xmlns:w10="urn:schemas-microsoft-com:office:word" xmlns:w="http://schemas.openxmlformats.org/wordprocessingml/2006/main" xmlns:w14="http://schemas.microsoft.com/office/word/2010/wordml" xmlns:w15="http://schemas.microsoft.com/office/word/2012/wordml" xmlns:w16cid="http://schemas.microsoft.com/office/word/2016/wordml/cid" xmlns:w16se="http://schemas.microsoft.com/office/word/2015/wordml/symex" xmlns:wpg="http://schemas.microsoft.com/office/word/2010/wordprocessingGroup" xmlns:wpi="http://schemas.microsoft.com/office/word/2010/wordprocessingInk" xmlns:wne="http://schemas.microsoft.com/office/word/2006/wordml" xmlns:wps="http://schemas.microsoft.com/office/word/2010/wordprocessingShape" mc:Ignorable="w14 w15 w16se w16cid wp14">
-  <w:abstractNum w:abstractNumId="0" w15:restartNumberingAfterBreak="0">
+<w:numbering xmlns:ve="http://schemas.openxmlformats.org/markup-compatibility/2006" xmlns:o="urn:schemas-microsoft-com:office:office" xmlns:r="http://schemas.openxmlformats.org/officeDocument/2006/relationships" xmlns:m="http://schemas.openxmlformats.org/officeDocument/2006/math" xmlns:v="urn:schemas-microsoft-com:vml" xmlns:wp="http://schemas.openxmlformats.org/drawingml/2006/wordprocessingDrawing" xmlns:w10="urn:schemas-microsoft-com:office:word" xmlns:w="http://schemas.openxmlformats.org/wordprocessingml/2006/main" xmlns:wne="http://schemas.microsoft.com/office/word/2006/wordml">
+  <w:abstractNum w:abstractNumId="0">
     <w:nsid w:val="7B680EDF"/>
     <w:multiLevelType w:val="hybridMultilevel"/>
     <w:tmpl w:val="E3E0A32C"/>
@@ -2270,7 +2570,7 @@
 </file>
 
 <file path=word/styles.xml><?xml version="1.0" encoding="utf-8"?>
-<w:styles xmlns:mc="http://schemas.openxmlformats.org/markup-compatibility/2006" xmlns:r="http://schemas.openxmlformats.org/officeDocument/2006/relationships" xmlns:w="http://schemas.openxmlformats.org/wordprocessingml/2006/main" xmlns:w14="http://schemas.microsoft.com/office/word/2010/wordml" xmlns:w15="http://schemas.microsoft.com/office/word/2012/wordml" xmlns:w16cid="http://schemas.microsoft.com/office/word/2016/wordml/cid" xmlns:w16se="http://schemas.microsoft.com/office/word/2015/wordml/symex" mc:Ignorable="w14 w15 w16se w16cid">
+<w:styles xmlns:r="http://schemas.openxmlformats.org/officeDocument/2006/relationships" xmlns:w="http://schemas.openxmlformats.org/wordprocessingml/2006/main">
   <w:docDefaults>
     <w:rPrDefault>
       <w:rPr>
@@ -2286,382 +2586,144 @@
       </w:pPr>
     </w:pPrDefault>
   </w:docDefaults>
-  <w:latentStyles w:defLockedState="0" w:defUIPriority="99" w:defSemiHidden="0" w:defUnhideWhenUsed="0" w:defQFormat="0" w:count="375">
-    <w:lsdException w:name="Normal" w:uiPriority="0" w:qFormat="1"/>
-    <w:lsdException w:name="heading 1" w:uiPriority="0" w:qFormat="1"/>
-    <w:lsdException w:name="heading 2" w:semiHidden="1" w:uiPriority="9" w:unhideWhenUsed="1" w:qFormat="1"/>
-    <w:lsdException w:name="heading 3" w:semiHidden="1" w:uiPriority="9" w:unhideWhenUsed="1" w:qFormat="1"/>
-    <w:lsdException w:name="heading 4" w:semiHidden="1" w:uiPriority="9" w:unhideWhenUsed="1" w:qFormat="1"/>
-    <w:lsdException w:name="heading 5" w:semiHidden="1" w:uiPriority="9" w:unhideWhenUsed="1" w:qFormat="1"/>
-    <w:lsdException w:name="heading 6" w:semiHidden="1" w:uiPriority="9" w:unhideWhenUsed="1" w:qFormat="1"/>
-    <w:lsdException w:name="heading 7" w:semiHidden="1" w:uiPriority="9" w:unhideWhenUsed="1" w:qFormat="1"/>
-    <w:lsdException w:name="heading 8" w:semiHidden="1" w:uiPriority="9" w:unhideWhenUsed="1" w:qFormat="1"/>
-    <w:lsdException w:name="heading 9" w:semiHidden="1" w:uiPriority="9" w:unhideWhenUsed="1" w:qFormat="1"/>
-    <w:lsdException w:name="index 1" w:semiHidden="1" w:unhideWhenUsed="1"/>
-    <w:lsdException w:name="index 2" w:semiHidden="1" w:unhideWhenUsed="1"/>
-    <w:lsdException w:name="index 3" w:semiHidden="1" w:unhideWhenUsed="1"/>
-    <w:lsdException w:name="index 4" w:semiHidden="1" w:unhideWhenUsed="1"/>
-    <w:lsdException w:name="index 5" w:semiHidden="1" w:unhideWhenUsed="1"/>
-    <w:lsdException w:name="index 6" w:semiHidden="1" w:unhideWhenUsed="1"/>
-    <w:lsdException w:name="index 7" w:semiHidden="1" w:unhideWhenUsed="1"/>
-    <w:lsdException w:name="index 8" w:semiHidden="1" w:unhideWhenUsed="1"/>
-    <w:lsdException w:name="index 9" w:semiHidden="1" w:unhideWhenUsed="1"/>
-    <w:lsdException w:name="toc 1" w:semiHidden="1" w:uiPriority="39" w:unhideWhenUsed="1"/>
-    <w:lsdException w:name="toc 2" w:semiHidden="1" w:uiPriority="39" w:unhideWhenUsed="1"/>
-    <w:lsdException w:name="toc 3" w:semiHidden="1" w:uiPriority="39" w:unhideWhenUsed="1"/>
-    <w:lsdException w:name="toc 4" w:semiHidden="1" w:uiPriority="39" w:unhideWhenUsed="1"/>
-    <w:lsdException w:name="toc 5" w:semiHidden="1" w:uiPriority="39" w:unhideWhenUsed="1"/>
-    <w:lsdException w:name="toc 6" w:semiHidden="1" w:uiPriority="39" w:unhideWhenUsed="1"/>
-    <w:lsdException w:name="toc 7" w:semiHidden="1" w:uiPriority="39" w:unhideWhenUsed="1"/>
-    <w:lsdException w:name="toc 8" w:semiHidden="1" w:uiPriority="39" w:unhideWhenUsed="1"/>
-    <w:lsdException w:name="toc 9" w:semiHidden="1" w:uiPriority="39" w:unhideWhenUsed="1"/>
-    <w:lsdException w:name="Normal Indent" w:semiHidden="1" w:unhideWhenUsed="1"/>
-    <w:lsdException w:name="footnote text" w:semiHidden="1" w:unhideWhenUsed="1"/>
-    <w:lsdException w:name="annotation text" w:semiHidden="1" w:unhideWhenUsed="1"/>
-    <w:lsdException w:name="header" w:semiHidden="1" w:unhideWhenUsed="1"/>
-    <w:lsdException w:name="footer" w:semiHidden="1" w:unhideWhenUsed="1"/>
-    <w:lsdException w:name="index heading" w:semiHidden="1" w:unhideWhenUsed="1"/>
-    <w:lsdException w:name="caption" w:semiHidden="1" w:uiPriority="35" w:unhideWhenUsed="1" w:qFormat="1"/>
-    <w:lsdException w:name="table of figures" w:semiHidden="1" w:unhideWhenUsed="1"/>
-    <w:lsdException w:name="envelope address" w:semiHidden="1" w:unhideWhenUsed="1"/>
-    <w:lsdException w:name="envelope return" w:semiHidden="1" w:unhideWhenUsed="1"/>
-    <w:lsdException w:name="footnote reference" w:semiHidden="1" w:unhideWhenUsed="1"/>
-    <w:lsdException w:name="annotation reference" w:semiHidden="1" w:unhideWhenUsed="1"/>
-    <w:lsdException w:name="line number" w:semiHidden="1" w:unhideWhenUsed="1"/>
-    <w:lsdException w:name="page number" w:semiHidden="1" w:unhideWhenUsed="1"/>
-    <w:lsdException w:name="endnote reference" w:semiHidden="1" w:unhideWhenUsed="1"/>
-    <w:lsdException w:name="endnote text" w:semiHidden="1" w:unhideWhenUsed="1"/>
-    <w:lsdException w:name="table of authorities" w:semiHidden="1" w:unhideWhenUsed="1"/>
-    <w:lsdException w:name="macro" w:semiHidden="1" w:unhideWhenUsed="1"/>
-    <w:lsdException w:name="toa heading" w:semiHidden="1" w:unhideWhenUsed="1"/>
-    <w:lsdException w:name="List" w:semiHidden="1" w:unhideWhenUsed="1"/>
-    <w:lsdException w:name="List Bullet" w:semiHidden="1" w:unhideWhenUsed="1"/>
-    <w:lsdException w:name="List Number" w:semiHidden="1" w:unhideWhenUsed="1"/>
-    <w:lsdException w:name="List 2" w:semiHidden="1" w:unhideWhenUsed="1"/>
-    <w:lsdException w:name="List 3" w:semiHidden="1" w:unhideWhenUsed="1"/>
-    <w:lsdException w:name="List 4" w:semiHidden="1" w:unhideWhenUsed="1"/>
-    <w:lsdException w:name="List 5" w:semiHidden="1" w:unhideWhenUsed="1"/>
-    <w:lsdException w:name="List Bullet 2" w:semiHidden="1" w:unhideWhenUsed="1"/>
-    <w:lsdException w:name="List Bullet 3" w:semiHidden="1" w:unhideWhenUsed="1"/>
-    <w:lsdException w:name="List Bullet 4" w:semiHidden="1" w:unhideWhenUsed="1"/>
-    <w:lsdException w:name="List Bullet 5" w:semiHidden="1" w:unhideWhenUsed="1"/>
-    <w:lsdException w:name="List Number 2" w:semiHidden="1" w:unhideWhenUsed="1"/>
-    <w:lsdException w:name="List Number 3" w:semiHidden="1" w:unhideWhenUsed="1"/>
-    <w:lsdException w:name="List Number 4" w:semiHidden="1" w:unhideWhenUsed="1"/>
-    <w:lsdException w:name="List Number 5" w:semiHidden="1" w:unhideWhenUsed="1"/>
-    <w:lsdException w:name="Title" w:uiPriority="10" w:qFormat="1"/>
-    <w:lsdException w:name="Closing" w:semiHidden="1" w:unhideWhenUsed="1"/>
-    <w:lsdException w:name="Signature" w:semiHidden="1" w:unhideWhenUsed="1"/>
-    <w:lsdException w:name="Default Paragraph Font" w:semiHidden="1" w:uiPriority="1" w:unhideWhenUsed="1"/>
-    <w:lsdException w:name="Body Text" w:semiHidden="1" w:unhideWhenUsed="1"/>
-    <w:lsdException w:name="Body Text Indent" w:semiHidden="1" w:unhideWhenUsed="1"/>
-    <w:lsdException w:name="List Continue" w:semiHidden="1" w:unhideWhenUsed="1"/>
-    <w:lsdException w:name="List Continue 2" w:semiHidden="1" w:unhideWhenUsed="1"/>
-    <w:lsdException w:name="List Continue 3" w:semiHidden="1" w:unhideWhenUsed="1"/>
-    <w:lsdException w:name="List Continue 4" w:semiHidden="1" w:unhideWhenUsed="1"/>
-    <w:lsdException w:name="List Continue 5" w:semiHidden="1" w:unhideWhenUsed="1"/>
-    <w:lsdException w:name="Message Header" w:semiHidden="1" w:unhideWhenUsed="1"/>
-    <w:lsdException w:name="Subtitle" w:uiPriority="11" w:qFormat="1"/>
-    <w:lsdException w:name="Salutation" w:semiHidden="1" w:unhideWhenUsed="1"/>
-    <w:lsdException w:name="Date" w:semiHidden="1" w:unhideWhenUsed="1"/>
-    <w:lsdException w:name="Body Text First Indent" w:semiHidden="1" w:unhideWhenUsed="1"/>
-    <w:lsdException w:name="Body Text First Indent 2" w:semiHidden="1" w:unhideWhenUsed="1"/>
-    <w:lsdException w:name="Note Heading" w:semiHidden="1" w:unhideWhenUsed="1"/>
-    <w:lsdException w:name="Body Text 2" w:semiHidden="1" w:unhideWhenUsed="1"/>
-    <w:lsdException w:name="Body Text 3" w:semiHidden="1" w:unhideWhenUsed="1"/>
-    <w:lsdException w:name="Body Text Indent 2" w:semiHidden="1" w:unhideWhenUsed="1"/>
-    <w:lsdException w:name="Body Text Indent 3" w:semiHidden="1" w:unhideWhenUsed="1"/>
-    <w:lsdException w:name="Block Text" w:semiHidden="1" w:unhideWhenUsed="1"/>
-    <w:lsdException w:name="Hyperlink" w:semiHidden="1" w:unhideWhenUsed="1"/>
-    <w:lsdException w:name="FollowedHyperlink" w:semiHidden="1" w:unhideWhenUsed="1"/>
-    <w:lsdException w:name="Strong" w:uiPriority="22" w:qFormat="1"/>
-    <w:lsdException w:name="Emphasis" w:uiPriority="20" w:qFormat="1"/>
-    <w:lsdException w:name="Document Map" w:semiHidden="1" w:unhideWhenUsed="1"/>
-    <w:lsdException w:name="Plain Text" w:semiHidden="1" w:unhideWhenUsed="1"/>
-    <w:lsdException w:name="E-mail Signature" w:semiHidden="1" w:unhideWhenUsed="1"/>
-    <w:lsdException w:name="HTML Top of Form" w:semiHidden="1" w:unhideWhenUsed="1"/>
-    <w:lsdException w:name="HTML Bottom of Form" w:semiHidden="1" w:unhideWhenUsed="1"/>
-    <w:lsdException w:name="Normal (Web)" w:semiHidden="1" w:unhideWhenUsed="1"/>
-    <w:lsdException w:name="HTML Acronym" w:semiHidden="1" w:unhideWhenUsed="1"/>
-    <w:lsdException w:name="HTML Address" w:semiHidden="1" w:unhideWhenUsed="1"/>
-    <w:lsdException w:name="HTML Cite" w:semiHidden="1" w:unhideWhenUsed="1"/>
-    <w:lsdException w:name="HTML Code" w:semiHidden="1" w:unhideWhenUsed="1"/>
-    <w:lsdException w:name="HTML Definition" w:semiHidden="1" w:unhideWhenUsed="1"/>
-    <w:lsdException w:name="HTML Keyboard" w:semiHidden="1" w:unhideWhenUsed="1"/>
-    <w:lsdException w:name="HTML Preformatted" w:semiHidden="1" w:unhideWhenUsed="1"/>
-    <w:lsdException w:name="HTML Sample" w:semiHidden="1" w:unhideWhenUsed="1"/>
-    <w:lsdException w:name="HTML Typewriter" w:semiHidden="1" w:unhideWhenUsed="1"/>
-    <w:lsdException w:name="HTML Variable" w:semiHidden="1" w:unhideWhenUsed="1"/>
-    <w:lsdException w:name="Normal Table" w:semiHidden="1" w:unhideWhenUsed="1"/>
-    <w:lsdException w:name="annotation subject" w:semiHidden="1" w:unhideWhenUsed="1"/>
-    <w:lsdException w:name="No List" w:semiHidden="1" w:unhideWhenUsed="1"/>
-    <w:lsdException w:name="Outline List 1" w:semiHidden="1" w:unhideWhenUsed="1"/>
-    <w:lsdException w:name="Outline List 2" w:semiHidden="1" w:unhideWhenUsed="1"/>
-    <w:lsdException w:name="Outline List 3" w:semiHidden="1" w:unhideWhenUsed="1"/>
-    <w:lsdException w:name="Table Simple 1" w:semiHidden="1" w:unhideWhenUsed="1"/>
-    <w:lsdException w:name="Table Simple 2" w:semiHidden="1" w:unhideWhenUsed="1"/>
-    <w:lsdException w:name="Table Simple 3" w:semiHidden="1" w:unhideWhenUsed="1"/>
-    <w:lsdException w:name="Table Classic 1" w:semiHidden="1" w:unhideWhenUsed="1"/>
-    <w:lsdException w:name="Table Classic 2" w:semiHidden="1" w:unhideWhenUsed="1"/>
-    <w:lsdException w:name="Table Classic 3" w:semiHidden="1" w:unhideWhenUsed="1"/>
-    <w:lsdException w:name="Table Classic 4" w:semiHidden="1" w:unhideWhenUsed="1"/>
-    <w:lsdException w:name="Table Colorful 1" w:semiHidden="1" w:unhideWhenUsed="1"/>
-    <w:lsdException w:name="Table Colorful 2" w:semiHidden="1" w:unhideWhenUsed="1"/>
-    <w:lsdException w:name="Table Colorful 3" w:semiHidden="1" w:unhideWhenUsed="1"/>
-    <w:lsdException w:name="Table Columns 1" w:semiHidden="1" w:unhideWhenUsed="1"/>
-    <w:lsdException w:name="Table Columns 2" w:semiHidden="1" w:unhideWhenUsed="1"/>
-    <w:lsdException w:name="Table Columns 3" w:semiHidden="1" w:unhideWhenUsed="1"/>
-    <w:lsdException w:name="Table Columns 4" w:semiHidden="1" w:unhideWhenUsed="1"/>
-    <w:lsdException w:name="Table Columns 5" w:semiHidden="1" w:unhideWhenUsed="1"/>
-    <w:lsdException w:name="Table Grid 1" w:semiHidden="1" w:unhideWhenUsed="1"/>
-    <w:lsdException w:name="Table Grid 2" w:semiHidden="1" w:unhideWhenUsed="1"/>
-    <w:lsdException w:name="Table Grid 3" w:semiHidden="1" w:unhideWhenUsed="1"/>
-    <w:lsdException w:name="Table Grid 4" w:semiHidden="1" w:unhideWhenUsed="1"/>
-    <w:lsdException w:name="Table Grid 5" w:semiHidden="1" w:unhideWhenUsed="1"/>
-    <w:lsdException w:name="Table Grid 6" w:semiHidden="1" w:unhideWhenUsed="1"/>
-    <w:lsdException w:name="Table Grid 7" w:semiHidden="1" w:unhideWhenUsed="1"/>
-    <w:lsdException w:name="Table Grid 8" w:semiHidden="1" w:unhideWhenUsed="1"/>
-    <w:lsdException w:name="Table List 1" w:semiHidden="1" w:unhideWhenUsed="1"/>
-    <w:lsdException w:name="Table List 2" w:semiHidden="1" w:unhideWhenUsed="1"/>
-    <w:lsdException w:name="Table List 3" w:semiHidden="1" w:unhideWhenUsed="1"/>
-    <w:lsdException w:name="Table List 4" w:semiHidden="1" w:unhideWhenUsed="1"/>
-    <w:lsdException w:name="Table List 5" w:semiHidden="1" w:unhideWhenUsed="1"/>
-    <w:lsdException w:name="Table List 6" w:semiHidden="1" w:unhideWhenUsed="1"/>
-    <w:lsdException w:name="Table List 7" w:semiHidden="1" w:unhideWhenUsed="1"/>
-    <w:lsdException w:name="Table List 8" w:semiHidden="1" w:unhideWhenUsed="1"/>
-    <w:lsdException w:name="Table 3D effects 1" w:semiHidden="1" w:unhideWhenUsed="1"/>
-    <w:lsdException w:name="Table 3D effects 2" w:semiHidden="1" w:unhideWhenUsed="1"/>
-    <w:lsdException w:name="Table 3D effects 3" w:semiHidden="1" w:unhideWhenUsed="1"/>
-    <w:lsdException w:name="Table Contemporary" w:semiHidden="1" w:unhideWhenUsed="1"/>
-    <w:lsdException w:name="Table Elegant" w:semiHidden="1" w:unhideWhenUsed="1"/>
-    <w:lsdException w:name="Table Professional" w:semiHidden="1" w:unhideWhenUsed="1"/>
-    <w:lsdException w:name="Table Subtle 1" w:semiHidden="1" w:unhideWhenUsed="1"/>
-    <w:lsdException w:name="Table Subtle 2" w:semiHidden="1" w:unhideWhenUsed="1"/>
-    <w:lsdException w:name="Table Web 1" w:semiHidden="1" w:unhideWhenUsed="1"/>
-    <w:lsdException w:name="Table Web 2" w:semiHidden="1" w:unhideWhenUsed="1"/>
-    <w:lsdException w:name="Table Web 3" w:semiHidden="1" w:unhideWhenUsed="1"/>
-    <w:lsdException w:name="Balloon Text" w:semiHidden="1" w:unhideWhenUsed="1"/>
-    <w:lsdException w:name="Table Grid" w:uiPriority="39"/>
-    <w:lsdException w:name="Table Theme" w:semiHidden="1" w:unhideWhenUsed="1"/>
-    <w:lsdException w:name="Placeholder Text" w:semiHidden="1"/>
-    <w:lsdException w:name="No Spacing" w:uiPriority="1" w:qFormat="1"/>
-    <w:lsdException w:name="Light Shading" w:uiPriority="60"/>
-    <w:lsdException w:name="Light List" w:uiPriority="61"/>
-    <w:lsdException w:name="Light Grid" w:uiPriority="62"/>
-    <w:lsdException w:name="Medium Shading 1" w:uiPriority="63"/>
-    <w:lsdException w:name="Medium Shading 2" w:uiPriority="64"/>
-    <w:lsdException w:name="Medium List 1" w:uiPriority="65"/>
-    <w:lsdException w:name="Medium List 2" w:uiPriority="66"/>
-    <w:lsdException w:name="Medium Grid 1" w:uiPriority="67"/>
-    <w:lsdException w:name="Medium Grid 2" w:uiPriority="68"/>
-    <w:lsdException w:name="Medium Grid 3" w:uiPriority="69"/>
-    <w:lsdException w:name="Dark List" w:uiPriority="70"/>
-    <w:lsdException w:name="Colorful Shading" w:uiPriority="71"/>
-    <w:lsdException w:name="Colorful List" w:uiPriority="72"/>
-    <w:lsdException w:name="Colorful Grid" w:uiPriority="73"/>
-    <w:lsdException w:name="Light Shading Accent 1" w:uiPriority="60"/>
-    <w:lsdException w:name="Light List Accent 1" w:uiPriority="61"/>
-    <w:lsdException w:name="Light Grid Accent 1" w:uiPriority="62"/>
-    <w:lsdException w:name="Medium Shading 1 Accent 1" w:uiPriority="63"/>
-    <w:lsdException w:name="Medium Shading 2 Accent 1" w:uiPriority="64"/>
-    <w:lsdException w:name="Medium List 1 Accent 1" w:uiPriority="65"/>
-    <w:lsdException w:name="Revision" w:semiHidden="1"/>
-    <w:lsdException w:name="List Paragraph" w:uiPriority="34" w:qFormat="1"/>
-    <w:lsdException w:name="Quote" w:uiPriority="29" w:qFormat="1"/>
-    <w:lsdException w:name="Intense Quote" w:uiPriority="30" w:qFormat="1"/>
-    <w:lsdException w:name="Medium List 2 Accent 1" w:uiPriority="66"/>
-    <w:lsdException w:name="Medium Grid 1 Accent 1" w:uiPriority="67"/>
-    <w:lsdException w:name="Medium Grid 2 Accent 1" w:uiPriority="68"/>
-    <w:lsdException w:name="Medium Grid 3 Accent 1" w:uiPriority="69"/>
-    <w:lsdException w:name="Dark List Accent 1" w:uiPriority="70"/>
-    <w:lsdException w:name="Colorful Shading Accent 1" w:uiPriority="71"/>
-    <w:lsdException w:name="Colorful List Accent 1" w:uiPriority="72"/>
-    <w:lsdException w:name="Colorful Grid Accent 1" w:uiPriority="73"/>
-    <w:lsdException w:name="Light Shading Accent 2" w:uiPriority="60"/>
-    <w:lsdException w:name="Light List Accent 2" w:uiPriority="61"/>
-    <w:lsdException w:name="Light Grid Accent 2" w:uiPriority="62"/>
-    <w:lsdException w:name="Medium Shading 1 Accent 2" w:uiPriority="63"/>
-    <w:lsdException w:name="Medium Shading 2 Accent 2" w:uiPriority="64"/>
-    <w:lsdException w:name="Medium List 1 Accent 2" w:uiPriority="65"/>
-    <w:lsdException w:name="Medium List 2 Accent 2" w:uiPriority="66"/>
-    <w:lsdException w:name="Medium Grid 1 Accent 2" w:uiPriority="67"/>
-    <w:lsdException w:name="Medium Grid 2 Accent 2" w:uiPriority="68"/>
-    <w:lsdException w:name="Medium Grid 3 Accent 2" w:uiPriority="69"/>
-    <w:lsdException w:name="Dark List Accent 2" w:uiPriority="70"/>
-    <w:lsdException w:name="Colorful Shading Accent 2" w:uiPriority="71"/>
-    <w:lsdException w:name="Colorful List Accent 2" w:uiPriority="72"/>
-    <w:lsdException w:name="Colorful Grid Accent 2" w:uiPriority="73"/>
-    <w:lsdException w:name="Light Shading Accent 3" w:uiPriority="60"/>
-    <w:lsdException w:name="Light List Accent 3" w:uiPriority="61"/>
-    <w:lsdException w:name="Light Grid Accent 3" w:uiPriority="62"/>
-    <w:lsdException w:name="Medium Shading 1 Accent 3" w:uiPriority="63"/>
-    <w:lsdException w:name="Medium Shading 2 Accent 3" w:uiPriority="64"/>
-    <w:lsdException w:name="Medium List 1 Accent 3" w:uiPriority="65"/>
-    <w:lsdException w:name="Medium List 2 Accent 3" w:uiPriority="66"/>
-    <w:lsdException w:name="Medium Grid 1 Accent 3" w:uiPriority="67"/>
-    <w:lsdException w:name="Medium Grid 2 Accent 3" w:uiPriority="68"/>
-    <w:lsdException w:name="Medium Grid 3 Accent 3" w:uiPriority="69"/>
-    <w:lsdException w:name="Dark List Accent 3" w:uiPriority="70"/>
-    <w:lsdException w:name="Colorful Shading Accent 3" w:uiPriority="71"/>
-    <w:lsdException w:name="Colorful List Accent 3" w:uiPriority="72"/>
-    <w:lsdException w:name="Colorful Grid Accent 3" w:uiPriority="73"/>
-    <w:lsdException w:name="Light Shading Accent 4" w:uiPriority="60"/>
-    <w:lsdException w:name="Light List Accent 4" w:uiPriority="61"/>
-    <w:lsdException w:name="Light Grid Accent 4" w:uiPriority="62"/>
-    <w:lsdException w:name="Medium Shading 1 Accent 4" w:uiPriority="63"/>
-    <w:lsdException w:name="Medium Shading 2 Accent 4" w:uiPriority="64"/>
-    <w:lsdException w:name="Medium List 1 Accent 4" w:uiPriority="65"/>
-    <w:lsdException w:name="Medium List 2 Accent 4" w:uiPriority="66"/>
-    <w:lsdException w:name="Medium Grid 1 Accent 4" w:uiPriority="67"/>
-    <w:lsdException w:name="Medium Grid 2 Accent 4" w:uiPriority="68"/>
-    <w:lsdException w:name="Medium Grid 3 Accent 4" w:uiPriority="69"/>
-    <w:lsdException w:name="Dark List Accent 4" w:uiPriority="70"/>
-    <w:lsdException w:name="Colorful Shading Accent 4" w:uiPriority="71"/>
-    <w:lsdException w:name="Colorful List Accent 4" w:uiPriority="72"/>
-    <w:lsdException w:name="Colorful Grid Accent 4" w:uiPriority="73"/>
-    <w:lsdException w:name="Light Shading Accent 5" w:uiPriority="60"/>
-    <w:lsdException w:name="Light List Accent 5" w:uiPriority="61"/>
-    <w:lsdException w:name="Light Grid Accent 5" w:uiPriority="62"/>
-    <w:lsdException w:name="Medium Shading 1 Accent 5" w:uiPriority="63"/>
-    <w:lsdException w:name="Medium Shading 2 Accent 5" w:uiPriority="64"/>
-    <w:lsdException w:name="Medium List 1 Accent 5" w:uiPriority="65"/>
-    <w:lsdException w:name="Medium List 2 Accent 5" w:uiPriority="66"/>
-    <w:lsdException w:name="Medium Grid 1 Accent 5" w:uiPriority="67"/>
-    <w:lsdException w:name="Medium Grid 2 Accent 5" w:uiPriority="68"/>
-    <w:lsdException w:name="Medium Grid 3 Accent 5" w:uiPriority="69"/>
-    <w:lsdException w:name="Dark List Accent 5" w:uiPriority="70"/>
-    <w:lsdException w:name="Colorful Shading Accent 5" w:uiPriority="71"/>
-    <w:lsdException w:name="Colorful List Accent 5" w:uiPriority="72"/>
-    <w:lsdException w:name="Colorful Grid Accent 5" w:uiPriority="73"/>
-    <w:lsdException w:name="Light Shading Accent 6" w:uiPriority="60"/>
-    <w:lsdException w:name="Light List Accent 6" w:uiPriority="61"/>
-    <w:lsdException w:name="Light Grid Accent 6" w:uiPriority="62"/>
-    <w:lsdException w:name="Medium Shading 1 Accent 6" w:uiPriority="63"/>
-    <w:lsdException w:name="Medium Shading 2 Accent 6" w:uiPriority="64"/>
-    <w:lsdException w:name="Medium List 1 Accent 6" w:uiPriority="65"/>
-    <w:lsdException w:name="Medium List 2 Accent 6" w:uiPriority="66"/>
-    <w:lsdException w:name="Medium Grid 1 Accent 6" w:uiPriority="67"/>
-    <w:lsdException w:name="Medium Grid 2 Accent 6" w:uiPriority="68"/>
-    <w:lsdException w:name="Medium Grid 3 Accent 6" w:uiPriority="69"/>
-    <w:lsdException w:name="Dark List Accent 6" w:uiPriority="70"/>
-    <w:lsdException w:name="Colorful Shading Accent 6" w:uiPriority="71"/>
-    <w:lsdException w:name="Colorful List Accent 6" w:uiPriority="72"/>
-    <w:lsdException w:name="Colorful Grid Accent 6" w:uiPriority="73"/>
-    <w:lsdException w:name="Subtle Emphasis" w:uiPriority="19" w:qFormat="1"/>
-    <w:lsdException w:name="Intense Emphasis" w:uiPriority="21" w:qFormat="1"/>
-    <w:lsdException w:name="Subtle Reference" w:uiPriority="31" w:qFormat="1"/>
-    <w:lsdException w:name="Intense Reference" w:uiPriority="32" w:qFormat="1"/>
-    <w:lsdException w:name="Book Title" w:uiPriority="33" w:qFormat="1"/>
-    <w:lsdException w:name="Bibliography" w:semiHidden="1" w:uiPriority="37" w:unhideWhenUsed="1"/>
-    <w:lsdException w:name="TOC Heading" w:semiHidden="1" w:uiPriority="39" w:unhideWhenUsed="1" w:qFormat="1"/>
-    <w:lsdException w:name="Plain Table 1" w:uiPriority="41"/>
-    <w:lsdException w:name="Plain Table 2" w:uiPriority="42"/>
-    <w:lsdException w:name="Plain Table 3" w:uiPriority="43"/>
-    <w:lsdException w:name="Plain Table 4" w:uiPriority="44"/>
-    <w:lsdException w:name="Plain Table 5" w:uiPriority="45"/>
-    <w:lsdException w:name="Grid Table Light" w:uiPriority="40"/>
-    <w:lsdException w:name="Grid Table 1 Light" w:uiPriority="46"/>
-    <w:lsdException w:name="Grid Table 2" w:uiPriority="47"/>
-    <w:lsdException w:name="Grid Table 3" w:uiPriority="48"/>
-    <w:lsdException w:name="Grid Table 4" w:uiPriority="49"/>
-    <w:lsdException w:name="Grid Table 5 Dark" w:uiPriority="50"/>
-    <w:lsdException w:name="Grid Table 6 Colorful" w:uiPriority="51"/>
-    <w:lsdException w:name="Grid Table 7 Colorful" w:uiPriority="52"/>
-    <w:lsdException w:name="Grid Table 1 Light Accent 1" w:uiPriority="46"/>
-    <w:lsdException w:name="Grid Table 2 Accent 1" w:uiPriority="47"/>
-    <w:lsdException w:name="Grid Table 3 Accent 1" w:uiPriority="48"/>
-    <w:lsdException w:name="Grid Table 4 Accent 1" w:uiPriority="49"/>
-    <w:lsdException w:name="Grid Table 5 Dark Accent 1" w:uiPriority="50"/>
-    <w:lsdException w:name="Grid Table 6 Colorful Accent 1" w:uiPriority="51"/>
-    <w:lsdException w:name="Grid Table 7 Colorful Accent 1" w:uiPriority="52"/>
-    <w:lsdException w:name="Grid Table 1 Light Accent 2" w:uiPriority="46"/>
-    <w:lsdException w:name="Grid Table 2 Accent 2" w:uiPriority="47"/>
-    <w:lsdException w:name="Grid Table 3 Accent 2" w:uiPriority="48"/>
-    <w:lsdException w:name="Grid Table 4 Accent 2" w:uiPriority="49"/>
-    <w:lsdException w:name="Grid Table 5 Dark Accent 2" w:uiPriority="50"/>
-    <w:lsdException w:name="Grid Table 6 Colorful Accent 2" w:uiPriority="51"/>
-    <w:lsdException w:name="Grid Table 7 Colorful Accent 2" w:uiPriority="52"/>
-    <w:lsdException w:name="Grid Table 1 Light Accent 3" w:uiPriority="46"/>
-    <w:lsdException w:name="Grid Table 2 Accent 3" w:uiPriority="47"/>
-    <w:lsdException w:name="Grid Table 3 Accent 3" w:uiPriority="48"/>
-    <w:lsdException w:name="Grid Table 4 Accent 3" w:uiPriority="49"/>
-    <w:lsdException w:name="Grid Table 5 Dark Accent 3" w:uiPriority="50"/>
-    <w:lsdException w:name="Grid Table 6 Colorful Accent 3" w:uiPriority="51"/>
-    <w:lsdException w:name="Grid Table 7 Colorful Accent 3" w:uiPriority="52"/>
-    <w:lsdException w:name="Grid Table 1 Light Accent 4" w:uiPriority="46"/>
-    <w:lsdException w:name="Grid Table 2 Accent 4" w:uiPriority="47"/>
-    <w:lsdException w:name="Grid Table 3 Accent 4" w:uiPriority="48"/>
-    <w:lsdException w:name="Grid Table 4 Accent 4" w:uiPriority="49"/>
-    <w:lsdException w:name="Grid Table 5 Dark Accent 4" w:uiPriority="50"/>
-    <w:lsdException w:name="Grid Table 6 Colorful Accent 4" w:uiPriority="51"/>
-    <w:lsdException w:name="Grid Table 7 Colorful Accent 4" w:uiPriority="52"/>
-    <w:lsdException w:name="Grid Table 1 Light Accent 5" w:uiPriority="46"/>
-    <w:lsdException w:name="Grid Table 2 Accent 5" w:uiPriority="47"/>
-    <w:lsdException w:name="Grid Table 3 Accent 5" w:uiPriority="48"/>
-    <w:lsdException w:name="Grid Table 4 Accent 5" w:uiPriority="49"/>
-    <w:lsdException w:name="Grid Table 5 Dark Accent 5" w:uiPriority="50"/>
-    <w:lsdException w:name="Grid Table 6 Colorful Accent 5" w:uiPriority="51"/>
-    <w:lsdException w:name="Grid Table 7 Colorful Accent 5" w:uiPriority="52"/>
-    <w:lsdException w:name="Grid Table 1 Light Accent 6" w:uiPriority="46"/>
-    <w:lsdException w:name="Grid Table 2 Accent 6" w:uiPriority="47"/>
-    <w:lsdException w:name="Grid Table 3 Accent 6" w:uiPriority="48"/>
-    <w:lsdException w:name="Grid Table 4 Accent 6" w:uiPriority="49"/>
-    <w:lsdException w:name="Grid Table 5 Dark Accent 6" w:uiPriority="50"/>
-    <w:lsdException w:name="Grid Table 6 Colorful Accent 6" w:uiPriority="51"/>
-    <w:lsdException w:name="Grid Table 7 Colorful Accent 6" w:uiPriority="52"/>
-    <w:lsdException w:name="List Table 1 Light" w:uiPriority="46"/>
-    <w:lsdException w:name="List Table 2" w:uiPriority="47"/>
-    <w:lsdException w:name="List Table 3" w:uiPriority="48"/>
-    <w:lsdException w:name="List Table 4" w:uiPriority="49"/>
-    <w:lsdException w:name="List Table 5 Dark" w:uiPriority="50"/>
-    <w:lsdException w:name="List Table 6 Colorful" w:uiPriority="51"/>
-    <w:lsdException w:name="List Table 7 Colorful" w:uiPriority="52"/>
-    <w:lsdException w:name="List Table 1 Light Accent 1" w:uiPriority="46"/>
-    <w:lsdException w:name="List Table 2 Accent 1" w:uiPriority="47"/>
-    <w:lsdException w:name="List Table 3 Accent 1" w:uiPriority="48"/>
-    <w:lsdException w:name="List Table 4 Accent 1" w:uiPriority="49"/>
-    <w:lsdException w:name="List Table 5 Dark Accent 1" w:uiPriority="50"/>
-    <w:lsdException w:name="List Table 6 Colorful Accent 1" w:uiPriority="51"/>
-    <w:lsdException w:name="List Table 7 Colorful Accent 1" w:uiPriority="52"/>
-    <w:lsdException w:name="List Table 1 Light Accent 2" w:uiPriority="46"/>
-    <w:lsdException w:name="List Table 2 Accent 2" w:uiPriority="47"/>
-    <w:lsdException w:name="List Table 3 Accent 2" w:uiPriority="48"/>
-    <w:lsdException w:name="List Table 4 Accent 2" w:uiPriority="49"/>
-    <w:lsdException w:name="List Table 5 Dark Accent 2" w:uiPriority="50"/>
-    <w:lsdException w:name="List Table 6 Colorful Accent 2" w:uiPriority="51"/>
-    <w:lsdException w:name="List Table 7 Colorful Accent 2" w:uiPriority="52"/>
-    <w:lsdException w:name="List Table 1 Light Accent 3" w:uiPriority="46"/>
-    <w:lsdException w:name="List Table 2 Accent 3" w:uiPriority="47"/>
-    <w:lsdException w:name="List Table 3 Accent 3" w:uiPriority="48"/>
-    <w:lsdException w:name="List Table 4 Accent 3" w:uiPriority="49"/>
-    <w:lsdException w:name="List Table 5 Dark Accent 3" w:uiPriority="50"/>
-    <w:lsdException w:name="List Table 6 Colorful Accent 3" w:uiPriority="51"/>
-    <w:lsdException w:name="List Table 7 Colorful Accent 3" w:uiPriority="52"/>
-    <w:lsdException w:name="List Table 1 Light Accent 4" w:uiPriority="46"/>
-    <w:lsdException w:name="List Table 2 Accent 4" w:uiPriority="47"/>
-    <w:lsdException w:name="List Table 3 Accent 4" w:uiPriority="48"/>
-    <w:lsdException w:name="List Table 4 Accent 4" w:uiPriority="49"/>
-    <w:lsdException w:name="List Table 5 Dark Accent 4" w:uiPriority="50"/>
-    <w:lsdException w:name="List Table 6 Colorful Accent 4" w:uiPriority="51"/>
-    <w:lsdException w:name="List Table 7 Colorful Accent 4" w:uiPriority="52"/>
-    <w:lsdException w:name="List Table 1 Light Accent 5" w:uiPriority="46"/>
-    <w:lsdException w:name="List Table 2 Accent 5" w:uiPriority="47"/>
-    <w:lsdException w:name="List Table 3 Accent 5" w:uiPriority="48"/>
-    <w:lsdException w:name="List Table 4 Accent 5" w:uiPriority="49"/>
-    <w:lsdException w:name="List Table 5 Dark Accent 5" w:uiPriority="50"/>
-    <w:lsdException w:name="List Table 6 Colorful Accent 5" w:uiPriority="51"/>
-    <w:lsdException w:name="List Table 7 Colorful Accent 5" w:uiPriority="52"/>
-    <w:lsdException w:name="List Table 1 Light Accent 6" w:uiPriority="46"/>
-    <w:lsdException w:name="List Table 2 Accent 6" w:uiPriority="47"/>
-    <w:lsdException w:name="List Table 3 Accent 6" w:uiPriority="48"/>
-    <w:lsdException w:name="List Table 4 Accent 6" w:uiPriority="49"/>
-    <w:lsdException w:name="List Table 5 Dark Accent 6" w:uiPriority="50"/>
-    <w:lsdException w:name="List Table 6 Colorful Accent 6" w:uiPriority="51"/>
-    <w:lsdException w:name="List Table 7 Colorful Accent 6" w:uiPriority="52"/>
-    <w:lsdException w:name="Mention" w:semiHidden="1" w:unhideWhenUsed="1"/>
-    <w:lsdException w:name="Smart Hyperlink" w:semiHidden="1" w:unhideWhenUsed="1"/>
-    <w:lsdException w:name="Hashtag" w:semiHidden="1" w:unhideWhenUsed="1"/>
-    <w:lsdException w:name="Unresolved Mention" w:semiHidden="1" w:unhideWhenUsed="1"/>
+  <w:latentStyles w:defLockedState="0" w:defUIPriority="99" w:defSemiHidden="1" w:defUnhideWhenUsed="1" w:defQFormat="0" w:count="267">
+    <w:lsdException w:name="Normal" w:semiHidden="0" w:uiPriority="0" w:unhideWhenUsed="0" w:qFormat="1"/>
+    <w:lsdException w:name="heading 1" w:semiHidden="0" w:uiPriority="0" w:unhideWhenUsed="0" w:qFormat="1"/>
+    <w:lsdException w:name="heading 2" w:uiPriority="9" w:qFormat="1"/>
+    <w:lsdException w:name="heading 3" w:uiPriority="9" w:qFormat="1"/>
+    <w:lsdException w:name="heading 4" w:uiPriority="9" w:qFormat="1"/>
+    <w:lsdException w:name="heading 5" w:uiPriority="9" w:qFormat="1"/>
+    <w:lsdException w:name="heading 6" w:uiPriority="9" w:qFormat="1"/>
+    <w:lsdException w:name="heading 7" w:uiPriority="9" w:qFormat="1"/>
+    <w:lsdException w:name="heading 8" w:uiPriority="9" w:qFormat="1"/>
+    <w:lsdException w:name="heading 9" w:uiPriority="9" w:qFormat="1"/>
+    <w:lsdException w:name="toc 1" w:uiPriority="39"/>
+    <w:lsdException w:name="toc 2" w:uiPriority="39"/>
+    <w:lsdException w:name="toc 3" w:uiPriority="39"/>
+    <w:lsdException w:name="toc 4" w:uiPriority="39"/>
+    <w:lsdException w:name="toc 5" w:uiPriority="39"/>
+    <w:lsdException w:name="toc 6" w:uiPriority="39"/>
+    <w:lsdException w:name="toc 7" w:uiPriority="39"/>
+    <w:lsdException w:name="toc 8" w:uiPriority="39"/>
+    <w:lsdException w:name="toc 9" w:uiPriority="39"/>
+    <w:lsdException w:name="caption" w:uiPriority="35" w:qFormat="1"/>
+    <w:lsdException w:name="Title" w:semiHidden="0" w:uiPriority="10" w:unhideWhenUsed="0" w:qFormat="1"/>
+    <w:lsdException w:name="Default Paragraph Font" w:uiPriority="1"/>
+    <w:lsdException w:name="Subtitle" w:semiHidden="0" w:uiPriority="11" w:unhideWhenUsed="0" w:qFormat="1"/>
+    <w:lsdException w:name="Strong" w:semiHidden="0" w:uiPriority="22" w:unhideWhenUsed="0" w:qFormat="1"/>
+    <w:lsdException w:name="Emphasis" w:semiHidden="0" w:uiPriority="20" w:unhideWhenUsed="0" w:qFormat="1"/>
+    <w:lsdException w:name="Table Grid" w:semiHidden="0" w:uiPriority="39" w:unhideWhenUsed="0"/>
+    <w:lsdException w:name="Placeholder Text" w:unhideWhenUsed="0"/>
+    <w:lsdException w:name="No Spacing" w:semiHidden="0" w:uiPriority="1" w:unhideWhenUsed="0" w:qFormat="1"/>
+    <w:lsdException w:name="Light Shading" w:semiHidden="0" w:uiPriority="60" w:unhideWhenUsed="0"/>
+    <w:lsdException w:name="Light List" w:semiHidden="0" w:uiPriority="61" w:unhideWhenUsed="0"/>
+    <w:lsdException w:name="Light Grid" w:semiHidden="0" w:uiPriority="62" w:unhideWhenUsed="0"/>
+    <w:lsdException w:name="Medium Shading 1" w:semiHidden="0" w:uiPriority="63" w:unhideWhenUsed="0"/>
+    <w:lsdException w:name="Medium Shading 2" w:semiHidden="0" w:uiPriority="64" w:unhideWhenUsed="0"/>
+    <w:lsdException w:name="Medium List 1" w:semiHidden="0" w:uiPriority="65" w:unhideWhenUsed="0"/>
+    <w:lsdException w:name="Medium List 2" w:semiHidden="0" w:uiPriority="66" w:unhideWhenUsed="0"/>
+    <w:lsdException w:name="Medium Grid 1" w:semiHidden="0" w:uiPriority="67" w:unhideWhenUsed="0"/>
+    <w:lsdException w:name="Medium Grid 2" w:semiHidden="0" w:uiPriority="68" w:unhideWhenUsed="0"/>
+    <w:lsdException w:name="Medium Grid 3" w:semiHidden="0" w:uiPriority="69" w:unhideWhenUsed="0"/>
+    <w:lsdException w:name="Dark List" w:semiHidden="0" w:uiPriority="70" w:unhideWhenUsed="0"/>
+    <w:lsdException w:name="Colorful Shading" w:semiHidden="0" w:uiPriority="71" w:unhideWhenUsed="0"/>
+    <w:lsdException w:name="Colorful List" w:semiHidden="0" w:uiPriority="72" w:unhideWhenUsed="0"/>
+    <w:lsdException w:name="Colorful Grid" w:semiHidden="0" w:uiPriority="73" w:unhideWhenUsed="0"/>
+    <w:lsdException w:name="Light Shading Accent 1" w:semiHidden="0" w:uiPriority="60" w:unhideWhenUsed="0"/>
+    <w:lsdException w:name="Light List Accent 1" w:semiHidden="0" w:uiPriority="61" w:unhideWhenUsed="0"/>
+    <w:lsdException w:name="Light Grid Accent 1" w:semiHidden="0" w:uiPriority="62" w:unhideWhenUsed="0"/>
+    <w:lsdException w:name="Medium Shading 1 Accent 1" w:semiHidden="0" w:uiPriority="63" w:unhideWhenUsed="0"/>
+    <w:lsdException w:name="Medium Shading 2 Accent 1" w:semiHidden="0" w:uiPriority="64" w:unhideWhenUsed="0"/>
+    <w:lsdException w:name="Medium List 1 Accent 1" w:semiHidden="0" w:uiPriority="65" w:unhideWhenUsed="0"/>
+    <w:lsdException w:name="Revision" w:unhideWhenUsed="0"/>
+    <w:lsdException w:name="List Paragraph" w:semiHidden="0" w:uiPriority="34" w:unhideWhenUsed="0" w:qFormat="1"/>
+    <w:lsdException w:name="Quote" w:semiHidden="0" w:uiPriority="29" w:unhideWhenUsed="0" w:qFormat="1"/>
+    <w:lsdException w:name="Intense Quote" w:semiHidden="0" w:uiPriority="30" w:unhideWhenUsed="0" w:qFormat="1"/>
+    <w:lsdException w:name="Medium List 2 Accent 1" w:semiHidden="0" w:uiPriority="66" w:unhideWhenUsed="0"/>
+    <w:lsdException w:name="Medium Grid 1 Accent 1" w:semiHidden="0" w:uiPriority="67" w:unhideWhenUsed="0"/>
+    <w:lsdException w:name="Medium Grid 2 Accent 1" w:semiHidden="0" w:uiPriority="68" w:unhideWhenUsed="0"/>
+    <w:lsdException w:name="Medium Grid 3 Accent 1" w:semiHidden="0" w:uiPriority="69" w:unhideWhenUsed="0"/>
+    <w:lsdException w:name="Dark List Accent 1" w:semiHidden="0" w:uiPriority="70" w:unhideWhenUsed="0"/>
+    <w:lsdException w:name="Colorful Shading Accent 1" w:semiHidden="0" w:uiPriority="71" w:unhideWhenUsed="0"/>
+    <w:lsdException w:name="Colorful List Accent 1" w:semiHidden="0" w:uiPriority="72" w:unhideWhenUsed="0"/>
+    <w:lsdException w:name="Colorful Grid Accent 1" w:semiHidden="0" w:uiPriority="73" w:unhideWhenUsed="0"/>
+    <w:lsdException w:name="Light Shading Accent 2" w:semiHidden="0" w:uiPriority="60" w:unhideWhenUsed="0"/>
+    <w:lsdException w:name="Light List Accent 2" w:semiHidden="0" w:uiPriority="61" w:unhideWhenUsed="0"/>
+    <w:lsdException w:name="Light Grid Accent 2" w:semiHidden="0" w:uiPriority="62" w:unhideWhenUsed="0"/>
+    <w:lsdException w:name="Medium Shading 1 Accent 2" w:semiHidden="0" w:uiPriority="63" w:unhideWhenUsed="0"/>
+    <w:lsdException w:name="Medium Shading 2 Accent 2" w:semiHidden="0" w:uiPriority="64" w:unhideWhenUsed="0"/>
+    <w:lsdException w:name="Medium List 1 Accent 2" w:semiHidden="0" w:uiPriority="65" w:unhideWhenUsed="0"/>
+    <w:lsdException w:name="Medium List 2 Accent 2" w:semiHidden="0" w:uiPriority="66" w:unhideWhenUsed="0"/>
+    <w:lsdException w:name="Medium Grid 1 Accent 2" w:semiHidden="0" w:uiPriority="67" w:unhideWhenUsed="0"/>
+    <w:lsdException w:name="Medium Grid 2 Accent 2" w:semiHidden="0" w:uiPriority="68" w:unhideWhenUsed="0"/>
+    <w:lsdException w:name="Medium Grid 3 Accent 2" w:semiHidden="0" w:uiPriority="69" w:unhideWhenUsed="0"/>
+    <w:lsdException w:name="Dark List Accent 2" w:semiHidden="0" w:uiPriority="70" w:unhideWhenUsed="0"/>
+    <w:lsdException w:name="Colorful Shading Accent 2" w:semiHidden="0" w:uiPriority="71" w:unhideWhenUsed="0"/>
+    <w:lsdException w:name="Colorful List Accent 2" w:semiHidden="0" w:uiPriority="72" w:unhideWhenUsed="0"/>
+    <w:lsdException w:name="Colorful Grid Accent 2" w:semiHidden="0" w:uiPriority="73" w:unhideWhenUsed="0"/>
+    <w:lsdException w:name="Light Shading Accent 3" w:semiHidden="0" w:uiPriority="60" w:unhideWhenUsed="0"/>
+    <w:lsdException w:name="Light List Accent 3" w:semiHidden="0" w:uiPriority="61" w:unhideWhenUsed="0"/>
+    <w:lsdException w:name="Light Grid Accent 3" w:semiHidden="0" w:uiPriority="62" w:unhideWhenUsed="0"/>
+    <w:lsdException w:name="Medium Shading 1 Accent 3" w:semiHidden="0" w:uiPriority="63" w:unhideWhenUsed="0"/>
+    <w:lsdException w:name="Medium Shading 2 Accent 3" w:semiHidden="0" w:uiPriority="64" w:unhideWhenUsed="0"/>
+    <w:lsdException w:name="Medium List 1 Accent 3" w:semiHidden="0" w:uiPriority="65" w:unhideWhenUsed="0"/>
+    <w:lsdException w:name="Medium List 2 Accent 3" w:semiHidden="0" w:uiPriority="66" w:unhideWhenUsed="0"/>
+    <w:lsdException w:name="Medium Grid 1 Accent 3" w:semiHidden="0" w:uiPriority="67" w:unhideWhenUsed="0"/>
+    <w:lsdException w:name="Medium Grid 2 Accent 3" w:semiHidden="0" w:uiPriority="68" w:unhideWhenUsed="0"/>
+    <w:lsdException w:name="Medium Grid 3 Accent 3" w:semiHidden="0" w:uiPriority="69" w:unhideWhenUsed="0"/>
+    <w:lsdException w:name="Dark List Accent 3" w:semiHidden="0" w:uiPriority="70" w:unhideWhenUsed="0"/>
+    <w:lsdException w:name="Colorful Shading Accent 3" w:semiHidden="0" w:uiPriority="71" w:unhideWhenUsed="0"/>
+    <w:lsdException w:name="Colorful List Accent 3" w:semiHidden="0" w:uiPriority="72" w:unhideWhenUsed="0"/>
+    <w:lsdException w:name="Colorful Grid Accent 3" w:semiHidden="0" w:uiPriority="73" w:unhideWhenUsed="0"/>
+    <w:lsdException w:name="Light Shading Accent 4" w:semiHidden="0" w:uiPriority="60" w:unhideWhenUsed="0"/>
+    <w:lsdException w:name="Light List Accent 4" w:semiHidden="0" w:uiPriority="61" w:unhideWhenUsed="0"/>
+    <w:lsdException w:name="Light Grid Accent 4" w:semiHidden="0" w:uiPriority="62" w:unhideWhenUsed="0"/>
+    <w:lsdException w:name="Medium Shading 1 Accent 4" w:semiHidden="0" w:uiPriority="63" w:unhideWhenUsed="0"/>
+    <w:lsdException w:name="Medium Shading 2 Accent 4" w:semiHidden="0" w:uiPriority="64" w:unhideWhenUsed="0"/>
+    <w:lsdException w:name="Medium List 1 Accent 4" w:semiHidden="0" w:uiPriority="65" w:unhideWhenUsed="0"/>
+    <w:lsdException w:name="Medium List 2 Accent 4" w:semiHidden="0" w:uiPriority="66" w:unhideWhenUsed="0"/>
+    <w:lsdException w:name="Medium Grid 1 Accent 4" w:semiHidden="0" w:uiPriority="67" w:unhideWhenUsed="0"/>
+    <w:lsdException w:name="Medium Grid 2 Accent 4" w:semiHidden="0" w:uiPriority="68" w:unhideWhenUsed="0"/>
+    <w:lsdException w:name="Medium Grid 3 Accent 4" w:semiHidden="0" w:uiPriority="69" w:unhideWhenUsed="0"/>
+    <w:lsdException w:name="Dark List Accent 4" w:semiHidden="0" w:uiPriority="70" w:unhideWhenUsed="0"/>
+    <w:lsdException w:name="Colorful Shading Accent 4" w:semiHidden="0" w:uiPriority="71" w:unhideWhenUsed="0"/>
+    <w:lsdException w:name="Colorful List Accent 4" w:semiHidden="0" w:uiPriority="72" w:unhideWhenUsed="0"/>
+    <w:lsdException w:name="Colorful Grid Accent 4" w:semiHidden="0" w:uiPriority="73" w:unhideWhenUsed="0"/>
+    <w:lsdException w:name="Light Shading Accent 5" w:semiHidden="0" w:uiPriority="60" w:unhideWhenUsed="0"/>
+    <w:lsdException w:name="Light List Accent 5" w:semiHidden="0" w:uiPriority="61" w:unhideWhenUsed="0"/>
+    <w:lsdException w:name="Light Grid Accent 5" w:semiHidden="0" w:uiPriority="62" w:unhideWhenUsed="0"/>
+    <w:lsdException w:name="Medium Shading 1 Accent 5" w:semiHidden="0" w:uiPriority="63" w:unhideWhenUsed="0"/>
+    <w:lsdException w:name="Medium Shading 2 Accent 5" w:semiHidden="0" w:uiPriority="64" w:unhideWhenUsed="0"/>
+    <w:lsdException w:name="Medium List 1 Accent 5" w:semiHidden="0" w:uiPriority="65" w:unhideWhenUsed="0"/>
+    <w:lsdException w:name="Medium List 2 Accent 5" w:semiHidden="0" w:uiPriority="66" w:unhideWhenUsed="0"/>
+    <w:lsdException w:name="Medium Grid 1 Accent 5" w:semiHidden="0" w:uiPriority="67" w:unhideWhenUsed="0"/>
+    <w:lsdException w:name="Medium Grid 2 Accent 5" w:semiHidden="0" w:uiPriority="68" w:unhideWhenUsed="0"/>
+    <w:lsdException w:name="Medium Grid 3 Accent 5" w:semiHidden="0" w:uiPriority="69" w:unhideWhenUsed="0"/>
+    <w:lsdException w:name="Dark List Accent 5" w:semiHidden="0" w:uiPriority="70" w:unhideWhenUsed="0"/>
+    <w:lsdException w:name="Colorful Shading Accent 5" w:semiHidden="0" w:uiPriority="71" w:unhideWhenUsed="0"/>
+    <w:lsdException w:name="Colorful List Accent 5" w:semiHidden="0" w:uiPriority="72" w:unhideWhenUsed="0"/>
+    <w:lsdException w:name="Colorful Grid Accent 5" w:semiHidden="0" w:uiPriority="73" w:unhideWhenUsed="0"/>
+    <w:lsdException w:name="Light Shading Accent 6" w:semiHidden="0" w:uiPriority="60" w:unhideWhenUsed="0"/>
+    <w:lsdException w:name="Light List Accent 6" w:semiHidden="0" w:uiPriority="61" w:unhideWhenUsed="0"/>
+    <w:lsdException w:name="Light Grid Accent 6" w:semiHidden="0" w:uiPriority="62" w:unhideWhenUsed="0"/>
+    <w:lsdException w:name="Medium Shading 1 Accent 6" w:semiHidden="0" w:uiPriority="63" w:unhideWhenUsed="0"/>
+    <w:lsdException w:name="Medium Shading 2 Accent 6" w:semiHidden="0" w:uiPriority="64" w:unhideWhenUsed="0"/>
+    <w:lsdException w:name="Medium List 1 Accent 6" w:semiHidden="0" w:uiPriority="65" w:unhideWhenUsed="0"/>
+    <w:lsdException w:name="Medium List 2 Accent 6" w:semiHidden="0" w:uiPriority="66" w:unhideWhenUsed="0"/>
+    <w:lsdException w:name="Medium Grid 1 Accent 6" w:semiHidden="0" w:uiPriority="67" w:unhideWhenUsed="0"/>
+    <w:lsdException w:name="Medium Grid 2 Accent 6" w:semiHidden="0" w:uiPriority="68" w:unhideWhenUsed="0"/>
+    <w:lsdException w:name="Medium Grid 3 Accent 6" w:semiHidden="0" w:uiPriority="69" w:unhideWhenUsed="0"/>
+    <w:lsdException w:name="Dark List Accent 6" w:semiHidden="0" w:uiPriority="70" w:unhideWhenUsed="0"/>
+    <w:lsdException w:name="Colorful Shading Accent 6" w:semiHidden="0" w:uiPriority="71" w:unhideWhenUsed="0"/>
+    <w:lsdException w:name="Colorful List Accent 6" w:semiHidden="0" w:uiPriority="72" w:unhideWhenUsed="0"/>
+    <w:lsdException w:name="Colorful Grid Accent 6" w:semiHidden="0" w:uiPriority="73" w:unhideWhenUsed="0"/>
+    <w:lsdException w:name="Subtle Emphasis" w:semiHidden="0" w:uiPriority="19" w:unhideWhenUsed="0" w:qFormat="1"/>
+    <w:lsdException w:name="Intense Emphasis" w:semiHidden="0" w:uiPriority="21" w:unhideWhenUsed="0" w:qFormat="1"/>
+    <w:lsdException w:name="Subtle Reference" w:semiHidden="0" w:uiPriority="31" w:unhideWhenUsed="0" w:qFormat="1"/>
+    <w:lsdException w:name="Intense Reference" w:semiHidden="0" w:uiPriority="32" w:unhideWhenUsed="0" w:qFormat="1"/>
+    <w:lsdException w:name="Book Title" w:semiHidden="0" w:uiPriority="33" w:unhideWhenUsed="0" w:qFormat="1"/>
+    <w:lsdException w:name="Bibliography" w:uiPriority="37"/>
+    <w:lsdException w:name="TOC Heading" w:uiPriority="39" w:qFormat="1"/>
   </w:latentStyles>
   <w:style w:type="paragraph" w:default="1" w:styleId="Normalny">
     <w:name w:val="Normal"/>
@@ -2719,6 +2781,7 @@
   <w:style w:type="character" w:default="1" w:styleId="Domylnaczcionkaakapitu">
     <w:name w:val="Default Paragraph Font"/>
     <w:uiPriority w:val="1"/>
+    <w:semiHidden/>
     <w:unhideWhenUsed/>
   </w:style>
   <w:style w:type="table" w:default="1" w:styleId="Standardowy">
@@ -2726,6 +2789,7 @@
     <w:uiPriority w:val="99"/>
     <w:semiHidden/>
     <w:unhideWhenUsed/>
+    <w:qFormat/>
     <w:tblPr>
       <w:tblInd w:w="0" w:type="dxa"/>
       <w:tblCellMar>
@@ -2803,6 +2867,7 @@
       <w:spacing w:after="0" w:line="240" w:lineRule="auto"/>
     </w:pPr>
     <w:tblPr>
+      <w:tblInd w:w="0" w:type="dxa"/>
       <w:tblBorders>
         <w:top w:val="single" w:sz="4" w:space="0" w:color="auto"/>
         <w:left w:val="single" w:sz="4" w:space="0" w:color="auto"/>
@@ -2811,6 +2876,12 @@
         <w:insideH w:val="single" w:sz="4" w:space="0" w:color="auto"/>
         <w:insideV w:val="single" w:sz="4" w:space="0" w:color="auto"/>
       </w:tblBorders>
+      <w:tblCellMar>
+        <w:top w:w="0" w:type="dxa"/>
+        <w:left w:w="108" w:type="dxa"/>
+        <w:bottom w:w="0" w:type="dxa"/>
+        <w:right w:w="108" w:type="dxa"/>
+      </w:tblCellMar>
     </w:tblPr>
   </w:style>
   <w:style w:type="paragraph" w:styleId="NormalnyWeb">
@@ -2825,6 +2896,34 @@
     </w:pPr>
     <w:rPr>
       <w:lang w:val="pl-PL" w:eastAsia="pl-PL"/>
+    </w:rPr>
+  </w:style>
+  <w:style w:type="paragraph" w:styleId="Tekstdymka">
+    <w:name w:val="Balloon Text"/>
+    <w:basedOn w:val="Normalny"/>
+    <w:link w:val="TekstdymkaZnak"/>
+    <w:uiPriority w:val="99"/>
+    <w:semiHidden/>
+    <w:unhideWhenUsed/>
+    <w:rsid w:val="00CC5438"/>
+    <w:rPr>
+      <w:rFonts w:ascii="Tahoma" w:hAnsi="Tahoma" w:cs="Tahoma"/>
+      <w:sz w:val="16"/>
+      <w:szCs w:val="16"/>
+    </w:rPr>
+  </w:style>
+  <w:style w:type="character" w:customStyle="1" w:styleId="TekstdymkaZnak">
+    <w:name w:val="Tekst dymka Znak"/>
+    <w:basedOn w:val="Domylnaczcionkaakapitu"/>
+    <w:link w:val="Tekstdymka"/>
+    <w:uiPriority w:val="99"/>
+    <w:semiHidden/>
+    <w:rsid w:val="00CC5438"/>
+    <w:rPr>
+      <w:rFonts w:ascii="Tahoma" w:eastAsia="Times New Roman" w:hAnsi="Tahoma" w:cs="Tahoma"/>
+      <w:sz w:val="16"/>
+      <w:szCs w:val="16"/>
+      <w:lang w:val="en-US" w:eastAsia="zh-CN"/>
     </w:rPr>
   </w:style>
 </w:styles>
@@ -2873,7 +2972,7 @@
     </a:clrScheme>
     <a:fontScheme name="Pakiet Office">
       <a:majorFont>
-        <a:latin typeface="Calibri Light" panose="020F0302020204030204"/>
+        <a:latin typeface="Calibri Light"/>
         <a:ea typeface=""/>
         <a:cs typeface=""/>
         <a:font script="Jpan" typeface="游ゴシック Light"/>
@@ -2925,7 +3024,7 @@
         <a:font script="Tfng" typeface="Ebrima"/>
       </a:majorFont>
       <a:minorFont>
-        <a:latin typeface="Calibri" panose="020F0502020204030204"/>
+        <a:latin typeface="Calibri"/>
         <a:ea typeface=""/>
         <a:cs typeface=""/>
         <a:font script="Jpan" typeface="游明朝"/>
@@ -3119,7 +3218,7 @@
   <a:extraClrSchemeLst/>
   <a:extLst>
     <a:ext uri="{05A4C25C-085E-4340-85A3-A5531E510DB2}">
-      <thm15:themeFamily xmlns:thm15="http://schemas.microsoft.com/office/thememl/2012/main" name="Office Theme" id="{62F939B6-93AF-4DB8-9C6B-D6C7DFDC589F}" vid="{4A3C46E8-61CC-4603-A589-7422A47A8E4A}"/>
+      <thm15:themeFamily xmlns:thm15="http://schemas.microsoft.com/office/thememl/2012/main" xmlns="" name="Office Theme" id="{62F939B6-93AF-4DB8-9C6B-D6C7DFDC589F}" vid="{4A3C46E8-61CC-4603-A589-7422A47A8E4A}"/>
     </a:ext>
   </a:extLst>
 </a:theme>

</xml_diff>